<commit_message>
Detailed one API description in user manual.
</commit_message>
<xml_diff>
--- a/doc/User_Manual_rev2.docx
+++ b/doc/User_Manual_rev2.docx
@@ -617,7 +617,7 @@
       <w:tblPr>
         <w:tblW w:w="9661" w:type="dxa"/>
         <w:jc w:val="left"/>
-        <w:tblInd w:w="-116" w:type="dxa"/>
+        <w:tblInd w:w="-109" w:type="dxa"/>
         <w:tblBorders>
           <w:top w:val="single" w:sz="6" w:space="0" w:color="000001"/>
           <w:left w:val="single" w:sz="6" w:space="0" w:color="000001"/>
@@ -628,17 +628,17 @@
         </w:tblBorders>
         <w:tblCellMar>
           <w:top w:w="0" w:type="dxa"/>
-          <w:left w:w="106" w:type="dxa"/>
+          <w:left w:w="114" w:type="dxa"/>
           <w:bottom w:w="0" w:type="dxa"/>
           <w:right w:w="108" w:type="dxa"/>
         </w:tblCellMar>
         <w:tblLook w:val="0000" w:noVBand="0" w:noHBand="0" w:lastColumn="0" w:firstColumn="0" w:lastRow="0" w:firstRow="0"/>
       </w:tblPr>
       <w:tblGrid>
-        <w:gridCol w:w="2091"/>
+        <w:gridCol w:w="2092"/>
         <w:gridCol w:w="1255"/>
         <w:gridCol w:w="4131"/>
-        <w:gridCol w:w="2183"/>
+        <w:gridCol w:w="2182"/>
       </w:tblGrid>
       <w:tr>
         <w:trPr>
@@ -646,7 +646,7 @@
         </w:trPr>
         <w:tc>
           <w:tcPr>
-            <w:tcW w:w="2091" w:type="dxa"/>
+            <w:tcW w:w="2092" w:type="dxa"/>
             <w:tcBorders>
               <w:top w:val="single" w:sz="6" w:space="0" w:color="000001"/>
               <w:left w:val="single" w:sz="6" w:space="0" w:color="000001"/>
@@ -657,7 +657,7 @@
             </w:tcBorders>
             <w:shd w:color="auto" w:fill="D9D9D9" w:val="clear"/>
             <w:tcMar>
-              <w:left w:w="106" w:type="dxa"/>
+              <w:left w:w="114" w:type="dxa"/>
             </w:tcMar>
           </w:tcPr>
           <w:p>
@@ -692,7 +692,7 @@
             </w:tcBorders>
             <w:shd w:color="auto" w:fill="D9D9D9" w:val="clear"/>
             <w:tcMar>
-              <w:left w:w="106" w:type="dxa"/>
+              <w:left w:w="114" w:type="dxa"/>
             </w:tcMar>
           </w:tcPr>
           <w:p>
@@ -727,7 +727,7 @@
             </w:tcBorders>
             <w:shd w:color="auto" w:fill="D9D9D9" w:val="clear"/>
             <w:tcMar>
-              <w:left w:w="106" w:type="dxa"/>
+              <w:left w:w="114" w:type="dxa"/>
             </w:tcMar>
           </w:tcPr>
           <w:p>
@@ -751,7 +751,7 @@
         </w:tc>
         <w:tc>
           <w:tcPr>
-            <w:tcW w:w="2183" w:type="dxa"/>
+            <w:tcW w:w="2182" w:type="dxa"/>
             <w:tcBorders>
               <w:top w:val="single" w:sz="6" w:space="0" w:color="000001"/>
               <w:left w:val="single" w:sz="6" w:space="0" w:color="000001"/>
@@ -762,7 +762,7 @@
             </w:tcBorders>
             <w:shd w:color="auto" w:fill="D9D9D9" w:val="clear"/>
             <w:tcMar>
-              <w:left w:w="106" w:type="dxa"/>
+              <w:left w:w="114" w:type="dxa"/>
             </w:tcMar>
           </w:tcPr>
           <w:p>
@@ -791,7 +791,7 @@
         </w:trPr>
         <w:tc>
           <w:tcPr>
-            <w:tcW w:w="2091" w:type="dxa"/>
+            <w:tcW w:w="2092" w:type="dxa"/>
             <w:tcBorders>
               <w:top w:val="single" w:sz="6" w:space="0" w:color="000001"/>
               <w:left w:val="single" w:sz="6" w:space="0" w:color="000001"/>
@@ -802,7 +802,7 @@
             </w:tcBorders>
             <w:shd w:fill="auto" w:val="clear"/>
             <w:tcMar>
-              <w:left w:w="106" w:type="dxa"/>
+              <w:left w:w="114" w:type="dxa"/>
             </w:tcMar>
             <w:vAlign w:val="center"/>
           </w:tcPr>
@@ -811,11 +811,17 @@
               <w:pStyle w:val="Normal"/>
               <w:spacing w:lineRule="auto" w:line="276" w:before="120" w:after="120"/>
               <w:jc w:val="both"/>
-              <w:rPr/>
+              <w:rPr>
+                <w:rFonts w:ascii="Times New Roman" w:hAnsi="Times New Roman" w:eastAsia="Times New Roman" w:cs="Times New Roman"/>
+                <w:lang w:eastAsia="zh-CN"/>
+              </w:rPr>
             </w:pPr>
             <w:r>
-              <w:rPr/>
-              <w:t>10-24-2017</w:t>
+              <w:rPr>
+                <w:rFonts w:eastAsia="Times New Roman" w:cs="Times New Roman" w:ascii="Times New Roman" w:hAnsi="Times New Roman"/>
+                <w:lang w:eastAsia="zh-CN"/>
+              </w:rPr>
+              <w:t>08-06-2017</w:t>
             </w:r>
           </w:p>
         </w:tc>
@@ -832,7 +838,7 @@
             </w:tcBorders>
             <w:shd w:fill="auto" w:val="clear"/>
             <w:tcMar>
-              <w:left w:w="106" w:type="dxa"/>
+              <w:left w:w="114" w:type="dxa"/>
             </w:tcMar>
             <w:vAlign w:val="center"/>
           </w:tcPr>
@@ -841,21 +847,17 @@
               <w:pStyle w:val="Normal"/>
               <w:spacing w:lineRule="auto" w:line="276" w:before="120" w:after="120"/>
               <w:jc w:val="both"/>
-              <w:rPr/>
+              <w:rPr>
+                <w:rFonts w:ascii="Times New Roman" w:hAnsi="Times New Roman" w:eastAsia="Times New Roman" w:cs="Times New Roman"/>
+                <w:lang w:eastAsia="zh-CN"/>
+              </w:rPr>
             </w:pPr>
             <w:r>
               <w:rPr>
                 <w:rFonts w:eastAsia="Times New Roman" w:cs="Times New Roman" w:ascii="Times New Roman" w:hAnsi="Times New Roman"/>
                 <w:lang w:eastAsia="zh-CN"/>
               </w:rPr>
-              <w:t>0.0.0</w:t>
-            </w:r>
-            <w:r>
-              <w:rPr>
-                <w:rFonts w:eastAsia="Times New Roman" w:cs="Times New Roman" w:ascii="Times New Roman" w:hAnsi="Times New Roman"/>
-                <w:lang w:eastAsia="zh-CN"/>
-              </w:rPr>
-              <w:t>2</w:t>
+              <w:t>0.0.01</w:t>
             </w:r>
           </w:p>
         </w:tc>
@@ -872,7 +874,7 @@
             </w:tcBorders>
             <w:shd w:fill="auto" w:val="clear"/>
             <w:tcMar>
-              <w:left w:w="106" w:type="dxa"/>
+              <w:left w:w="114" w:type="dxa"/>
             </w:tcMar>
             <w:vAlign w:val="center"/>
           </w:tcPr>
@@ -881,17 +883,23 @@
               <w:pStyle w:val="Normal"/>
               <w:spacing w:lineRule="auto" w:line="276" w:before="120" w:after="120"/>
               <w:jc w:val="both"/>
-              <w:rPr/>
+              <w:rPr>
+                <w:rFonts w:ascii="Times New Roman" w:hAnsi="Times New Roman" w:eastAsia="Times New Roman" w:cs="Times New Roman"/>
+                <w:lang w:eastAsia="zh-CN"/>
+              </w:rPr>
             </w:pPr>
             <w:r>
-              <w:rPr/>
-              <w:t>Added instructions for setting up the environment</w:t>
+              <w:rPr>
+                <w:rFonts w:eastAsia="Times New Roman" w:cs="Times New Roman" w:ascii="Times New Roman" w:hAnsi="Times New Roman"/>
+                <w:lang w:eastAsia="zh-CN"/>
+              </w:rPr>
+              <w:t>First use case document</w:t>
             </w:r>
           </w:p>
         </w:tc>
         <w:tc>
           <w:tcPr>
-            <w:tcW w:w="2183" w:type="dxa"/>
+            <w:tcW w:w="2182" w:type="dxa"/>
             <w:tcBorders>
               <w:top w:val="single" w:sz="6" w:space="0" w:color="000001"/>
               <w:left w:val="single" w:sz="6" w:space="0" w:color="000001"/>
@@ -902,7 +910,7 @@
             </w:tcBorders>
             <w:shd w:fill="auto" w:val="clear"/>
             <w:tcMar>
-              <w:left w:w="106" w:type="dxa"/>
+              <w:left w:w="114" w:type="dxa"/>
             </w:tcMar>
             <w:vAlign w:val="center"/>
           </w:tcPr>
@@ -911,147 +919,6 @@
               <w:pStyle w:val="Normal"/>
               <w:spacing w:lineRule="auto" w:line="276" w:before="120" w:after="120"/>
               <w:jc w:val="both"/>
-              <w:rPr/>
-            </w:pPr>
-            <w:r>
-              <w:rPr/>
-              <w:t>Ivan Ruchkin</w:t>
-            </w:r>
-          </w:p>
-        </w:tc>
-      </w:tr>
-      <w:tr>
-        <w:trPr>
-          <w:trHeight w:val="516" w:hRule="atLeast"/>
-        </w:trPr>
-        <w:tc>
-          <w:tcPr>
-            <w:tcW w:w="2091" w:type="dxa"/>
-            <w:tcBorders>
-              <w:left w:val="single" w:sz="6" w:space="0" w:color="000001"/>
-              <w:bottom w:val="single" w:sz="6" w:space="0" w:color="000001"/>
-              <w:right w:val="single" w:sz="6" w:space="0" w:color="000001"/>
-              <w:insideH w:val="single" w:sz="6" w:space="0" w:color="000001"/>
-              <w:insideV w:val="single" w:sz="6" w:space="0" w:color="000001"/>
-            </w:tcBorders>
-            <w:shd w:fill="auto" w:val="clear"/>
-            <w:tcMar>
-              <w:left w:w="106" w:type="dxa"/>
-            </w:tcMar>
-            <w:vAlign w:val="center"/>
-          </w:tcPr>
-          <w:p>
-            <w:pPr>
-              <w:pStyle w:val="Normal"/>
-              <w:spacing w:lineRule="auto" w:line="276" w:before="120" w:after="120"/>
-              <w:jc w:val="both"/>
-              <w:rPr>
-                <w:rFonts w:ascii="Times New Roman" w:hAnsi="Times New Roman" w:eastAsia="Times New Roman" w:cs="Times New Roman"/>
-                <w:lang w:eastAsia="zh-CN"/>
-              </w:rPr>
-            </w:pPr>
-            <w:r>
-              <w:rPr>
-                <w:rFonts w:eastAsia="Times New Roman" w:cs="Times New Roman" w:ascii="Times New Roman" w:hAnsi="Times New Roman"/>
-                <w:lang w:eastAsia="zh-CN"/>
-              </w:rPr>
-              <w:t>08-06-2017</w:t>
-            </w:r>
-          </w:p>
-        </w:tc>
-        <w:tc>
-          <w:tcPr>
-            <w:tcW w:w="1255" w:type="dxa"/>
-            <w:tcBorders>
-              <w:left w:val="single" w:sz="6" w:space="0" w:color="000001"/>
-              <w:bottom w:val="single" w:sz="6" w:space="0" w:color="000001"/>
-              <w:right w:val="single" w:sz="6" w:space="0" w:color="000001"/>
-              <w:insideH w:val="single" w:sz="6" w:space="0" w:color="000001"/>
-              <w:insideV w:val="single" w:sz="6" w:space="0" w:color="000001"/>
-            </w:tcBorders>
-            <w:shd w:fill="auto" w:val="clear"/>
-            <w:tcMar>
-              <w:left w:w="106" w:type="dxa"/>
-            </w:tcMar>
-            <w:vAlign w:val="center"/>
-          </w:tcPr>
-          <w:p>
-            <w:pPr>
-              <w:pStyle w:val="Normal"/>
-              <w:spacing w:lineRule="auto" w:line="276" w:before="120" w:after="120"/>
-              <w:jc w:val="both"/>
-              <w:rPr>
-                <w:rFonts w:ascii="Times New Roman" w:hAnsi="Times New Roman" w:eastAsia="Times New Roman" w:cs="Times New Roman"/>
-                <w:lang w:eastAsia="zh-CN"/>
-              </w:rPr>
-            </w:pPr>
-            <w:bookmarkStart w:id="0" w:name="__DdeLink__375_573835560"/>
-            <w:bookmarkEnd w:id="0"/>
-            <w:r>
-              <w:rPr>
-                <w:rFonts w:eastAsia="Times New Roman" w:cs="Times New Roman" w:ascii="Times New Roman" w:hAnsi="Times New Roman"/>
-                <w:lang w:eastAsia="zh-CN"/>
-              </w:rPr>
-              <w:t>0.0.01</w:t>
-            </w:r>
-          </w:p>
-        </w:tc>
-        <w:tc>
-          <w:tcPr>
-            <w:tcW w:w="4131" w:type="dxa"/>
-            <w:tcBorders>
-              <w:left w:val="single" w:sz="6" w:space="0" w:color="000001"/>
-              <w:bottom w:val="single" w:sz="6" w:space="0" w:color="000001"/>
-              <w:right w:val="single" w:sz="6" w:space="0" w:color="000001"/>
-              <w:insideH w:val="single" w:sz="6" w:space="0" w:color="000001"/>
-              <w:insideV w:val="single" w:sz="6" w:space="0" w:color="000001"/>
-            </w:tcBorders>
-            <w:shd w:fill="auto" w:val="clear"/>
-            <w:tcMar>
-              <w:left w:w="106" w:type="dxa"/>
-            </w:tcMar>
-            <w:vAlign w:val="center"/>
-          </w:tcPr>
-          <w:p>
-            <w:pPr>
-              <w:pStyle w:val="Normal"/>
-              <w:spacing w:lineRule="auto" w:line="276" w:before="120" w:after="120"/>
-              <w:jc w:val="both"/>
-              <w:rPr>
-                <w:rFonts w:ascii="Times New Roman" w:hAnsi="Times New Roman" w:eastAsia="Times New Roman" w:cs="Times New Roman"/>
-                <w:lang w:eastAsia="zh-CN"/>
-              </w:rPr>
-            </w:pPr>
-            <w:r>
-              <w:rPr>
-                <w:rFonts w:eastAsia="Times New Roman" w:cs="Times New Roman" w:ascii="Times New Roman" w:hAnsi="Times New Roman"/>
-                <w:lang w:eastAsia="zh-CN"/>
-              </w:rPr>
-              <w:t>First use case document</w:t>
-            </w:r>
-          </w:p>
-        </w:tc>
-        <w:tc>
-          <w:tcPr>
-            <w:tcW w:w="2183" w:type="dxa"/>
-            <w:tcBorders>
-              <w:left w:val="single" w:sz="6" w:space="0" w:color="000001"/>
-              <w:bottom w:val="single" w:sz="6" w:space="0" w:color="000001"/>
-              <w:right w:val="single" w:sz="6" w:space="0" w:color="000001"/>
-              <w:insideH w:val="single" w:sz="6" w:space="0" w:color="000001"/>
-              <w:insideV w:val="single" w:sz="6" w:space="0" w:color="000001"/>
-            </w:tcBorders>
-            <w:shd w:fill="auto" w:val="clear"/>
-            <w:tcMar>
-              <w:left w:w="106" w:type="dxa"/>
-            </w:tcMar>
-            <w:vAlign w:val="center"/>
-          </w:tcPr>
-          <w:p>
-            <w:pPr>
-              <w:pStyle w:val="Normal"/>
-              <w:spacing w:lineRule="auto" w:line="276" w:before="120" w:after="120"/>
-              <w:jc w:val="both"/>
               <w:rPr>
                 <w:rFonts w:ascii="Times New Roman" w:hAnsi="Times New Roman" w:eastAsia="Times New Roman" w:cs="Times New Roman"/>
               </w:rPr>
@@ -1134,7 +1001,7 @@
       <w:tblPr>
         <w:tblW w:w="9648" w:type="dxa"/>
         <w:jc w:val="left"/>
-        <w:tblInd w:w="-116" w:type="dxa"/>
+        <w:tblInd w:w="-108" w:type="dxa"/>
         <w:tblBorders>
           <w:top w:val="single" w:sz="6" w:space="0" w:color="000001"/>
           <w:left w:val="single" w:sz="6" w:space="0" w:color="000001"/>
@@ -1145,7 +1012,7 @@
         </w:tblBorders>
         <w:tblCellMar>
           <w:top w:w="0" w:type="dxa"/>
-          <w:left w:w="99" w:type="dxa"/>
+          <w:left w:w="107" w:type="dxa"/>
           <w:bottom w:w="0" w:type="dxa"/>
           <w:right w:w="108" w:type="dxa"/>
         </w:tblCellMar>
@@ -1174,7 +1041,7 @@
             </w:tcBorders>
             <w:shd w:color="auto" w:fill="D9D9D9" w:val="clear"/>
             <w:tcMar>
-              <w:left w:w="99" w:type="dxa"/>
+              <w:left w:w="107" w:type="dxa"/>
             </w:tcMar>
           </w:tcPr>
           <w:p>
@@ -1209,7 +1076,7 @@
             </w:tcBorders>
             <w:shd w:color="auto" w:fill="D9D9D9" w:val="clear"/>
             <w:tcMar>
-              <w:left w:w="99" w:type="dxa"/>
+              <w:left w:w="107" w:type="dxa"/>
             </w:tcMar>
           </w:tcPr>
           <w:p>
@@ -1244,7 +1111,7 @@
             </w:tcBorders>
             <w:shd w:color="auto" w:fill="D9D9D9" w:val="clear"/>
             <w:tcMar>
-              <w:left w:w="99" w:type="dxa"/>
+              <w:left w:w="107" w:type="dxa"/>
             </w:tcMar>
           </w:tcPr>
           <w:p>
@@ -1279,7 +1146,7 @@
             </w:tcBorders>
             <w:shd w:color="auto" w:fill="D9D9D9" w:val="clear"/>
             <w:tcMar>
-              <w:left w:w="99" w:type="dxa"/>
+              <w:left w:w="107" w:type="dxa"/>
             </w:tcMar>
           </w:tcPr>
           <w:p>
@@ -1319,7 +1186,7 @@
             </w:tcBorders>
             <w:shd w:fill="auto" w:val="clear"/>
             <w:tcMar>
-              <w:left w:w="99" w:type="dxa"/>
+              <w:left w:w="107" w:type="dxa"/>
             </w:tcMar>
           </w:tcPr>
           <w:p>
@@ -1357,7 +1224,7 @@
             </w:tcBorders>
             <w:shd w:fill="auto" w:val="clear"/>
             <w:tcMar>
-              <w:left w:w="99" w:type="dxa"/>
+              <w:left w:w="107" w:type="dxa"/>
             </w:tcMar>
           </w:tcPr>
           <w:p>
@@ -1395,7 +1262,7 @@
             </w:tcBorders>
             <w:shd w:fill="auto" w:val="clear"/>
             <w:tcMar>
-              <w:left w:w="99" w:type="dxa"/>
+              <w:left w:w="107" w:type="dxa"/>
             </w:tcMar>
           </w:tcPr>
           <w:p>
@@ -1433,7 +1300,7 @@
             </w:tcBorders>
             <w:shd w:fill="auto" w:val="clear"/>
             <w:tcMar>
-              <w:left w:w="99" w:type="dxa"/>
+              <w:left w:w="107" w:type="dxa"/>
             </w:tcMar>
           </w:tcPr>
           <w:p>
@@ -1476,7 +1343,7 @@
             </w:tcBorders>
             <w:shd w:fill="auto" w:val="clear"/>
             <w:tcMar>
-              <w:left w:w="99" w:type="dxa"/>
+              <w:left w:w="107" w:type="dxa"/>
             </w:tcMar>
           </w:tcPr>
           <w:p>
@@ -1514,7 +1381,7 @@
             </w:tcBorders>
             <w:shd w:fill="auto" w:val="clear"/>
             <w:tcMar>
-              <w:left w:w="99" w:type="dxa"/>
+              <w:left w:w="107" w:type="dxa"/>
             </w:tcMar>
           </w:tcPr>
           <w:p>
@@ -1552,7 +1419,7 @@
             </w:tcBorders>
             <w:shd w:fill="auto" w:val="clear"/>
             <w:tcMar>
-              <w:left w:w="99" w:type="dxa"/>
+              <w:left w:w="107" w:type="dxa"/>
             </w:tcMar>
           </w:tcPr>
           <w:p>
@@ -1590,7 +1457,7 @@
             </w:tcBorders>
             <w:shd w:fill="auto" w:val="clear"/>
             <w:tcMar>
-              <w:left w:w="99" w:type="dxa"/>
+              <w:left w:w="107" w:type="dxa"/>
             </w:tcMar>
           </w:tcPr>
           <w:p>
@@ -1637,7 +1504,7 @@
           <w:docPartGallery w:val="Table of Contents"/>
           <w:docPartUnique w:val="true"/>
         </w:docPartObj>
-        <w:id w:val="1589892921"/>
+        <w:id w:val="234111954"/>
       </w:sdtPr>
       <w:sdtContent>
         <w:p>
@@ -1686,7 +1553,6 @@
                 <w:webHidden/>
                 <w:rStyle w:val="IndexLink"/>
                 <w:rFonts w:eastAsia="Times New Roman" w:cs="Times New Roman" w:ascii="Times New Roman" w:hAnsi="Times New Roman"/>
-                <w:vanish w:val="false"/>
               </w:rPr>
               <w:t>1.</w:t>
             </w:r>
@@ -1760,7 +1626,6 @@
                 <w:webHidden/>
                 <w:rStyle w:val="IndexLink"/>
                 <w:rFonts w:eastAsia="Times New Roman" w:cs="Times New Roman" w:ascii="Times New Roman" w:hAnsi="Times New Roman"/>
-                <w:vanish w:val="false"/>
               </w:rPr>
               <w:t>1.1</w:t>
             </w:r>
@@ -1832,7 +1697,6 @@
                 <w:webHidden/>
                 <w:rStyle w:val="IndexLink"/>
                 <w:rFonts w:eastAsia="Times New Roman" w:cs="Times New Roman" w:ascii="Times New Roman" w:hAnsi="Times New Roman"/>
-                <w:vanish w:val="false"/>
               </w:rPr>
               <w:t>1.2</w:t>
             </w:r>
@@ -1910,7 +1774,6 @@
                 <w:webHidden/>
                 <w:rStyle w:val="IndexLink"/>
                 <w:rFonts w:eastAsia="Times New Roman" w:cs="Times New Roman" w:ascii="Times New Roman" w:hAnsi="Times New Roman"/>
-                <w:vanish w:val="false"/>
               </w:rPr>
               <w:t>2.</w:t>
             </w:r>
@@ -1990,7 +1853,6 @@
                 <w:webHidden/>
                 <w:rStyle w:val="IndexLink"/>
                 <w:rFonts w:eastAsia="Times New Roman" w:cs="Times New Roman" w:ascii="Times New Roman" w:hAnsi="Times New Roman"/>
-                <w:vanish w:val="false"/>
               </w:rPr>
               <w:t>3.</w:t>
             </w:r>
@@ -2062,7 +1924,6 @@
                 <w:webHidden/>
                 <w:rStyle w:val="IndexLink"/>
                 <w:rFonts w:eastAsia="Times New Roman" w:cs="Times New Roman" w:ascii="Times New Roman" w:hAnsi="Times New Roman"/>
-                <w:vanish w:val="false"/>
               </w:rPr>
               <w:t>4.</w:t>
             </w:r>
@@ -2180,8 +2041,8 @@
           <w:szCs w:val="22"/>
         </w:rPr>
       </w:pPr>
-      <w:bookmarkStart w:id="1" w:name="_Toc487995851"/>
-      <w:bookmarkEnd w:id="1"/>
+      <w:bookmarkStart w:id="0" w:name="_Toc487995851"/>
+      <w:bookmarkEnd w:id="0"/>
       <w:r>
         <w:rPr>
           <w:rFonts w:eastAsia="Times New Roman" w:cs="Times New Roman" w:ascii="Times New Roman" w:hAnsi="Times New Roman"/>
@@ -2236,8 +2097,8 @@
         </w:rPr>
         <w:t xml:space="preserve"> </w:t>
       </w:r>
-      <w:bookmarkStart w:id="2" w:name="_Toc487995852"/>
-      <w:bookmarkEnd w:id="2"/>
+      <w:bookmarkStart w:id="1" w:name="_Toc487995852"/>
+      <w:bookmarkEnd w:id="1"/>
       <w:r>
         <w:rPr>
           <w:rFonts w:eastAsia="Times New Roman" w:cs="Times New Roman" w:ascii="Times New Roman" w:hAnsi="Times New Roman"/>
@@ -2283,8 +2144,8 @@
           <w:szCs w:val="24"/>
         </w:rPr>
       </w:pPr>
-      <w:bookmarkStart w:id="3" w:name="_Toc487995853"/>
-      <w:bookmarkEnd w:id="3"/>
+      <w:bookmarkStart w:id="2" w:name="_Toc487995853"/>
+      <w:bookmarkEnd w:id="2"/>
       <w:r>
         <w:rPr>
           <w:rFonts w:eastAsia="Times New Roman" w:cs="Times New Roman" w:ascii="Times New Roman" w:hAnsi="Times New Roman"/>
@@ -2309,7 +2170,7 @@
       <w:tblPr>
         <w:tblW w:w="9128" w:type="dxa"/>
         <w:jc w:val="left"/>
-        <w:tblInd w:w="-114" w:type="dxa"/>
+        <w:tblInd w:w="-108" w:type="dxa"/>
         <w:tblBorders>
           <w:top w:val="single" w:sz="4" w:space="0" w:color="000001"/>
           <w:left w:val="single" w:sz="4" w:space="0" w:color="000001"/>
@@ -2320,15 +2181,15 @@
         </w:tblBorders>
         <w:tblCellMar>
           <w:top w:w="0" w:type="dxa"/>
-          <w:left w:w="103" w:type="dxa"/>
+          <w:left w:w="108" w:type="dxa"/>
           <w:bottom w:w="0" w:type="dxa"/>
           <w:right w:w="108" w:type="dxa"/>
         </w:tblCellMar>
         <w:tblLook w:val="0000" w:noVBand="0" w:noHBand="0" w:lastColumn="0" w:firstColumn="0" w:lastRow="0" w:firstRow="0"/>
       </w:tblPr>
       <w:tblGrid>
-        <w:gridCol w:w="1015"/>
-        <w:gridCol w:w="3318"/>
+        <w:gridCol w:w="1016"/>
+        <w:gridCol w:w="3317"/>
         <w:gridCol w:w="4795"/>
       </w:tblGrid>
       <w:tr>
@@ -2337,7 +2198,7 @@
         </w:trPr>
         <w:tc>
           <w:tcPr>
-            <w:tcW w:w="1015" w:type="dxa"/>
+            <w:tcW w:w="1016" w:type="dxa"/>
             <w:tcBorders>
               <w:top w:val="single" w:sz="4" w:space="0" w:color="000001"/>
               <w:left w:val="single" w:sz="4" w:space="0" w:color="000001"/>
@@ -2348,7 +2209,7 @@
             </w:tcBorders>
             <w:shd w:color="auto" w:fill="D9D9D9" w:val="clear"/>
             <w:tcMar>
-              <w:left w:w="103" w:type="dxa"/>
+              <w:left w:w="108" w:type="dxa"/>
             </w:tcMar>
           </w:tcPr>
           <w:p>
@@ -2372,7 +2233,7 @@
         </w:tc>
         <w:tc>
           <w:tcPr>
-            <w:tcW w:w="3318" w:type="dxa"/>
+            <w:tcW w:w="3317" w:type="dxa"/>
             <w:tcBorders>
               <w:top w:val="single" w:sz="4" w:space="0" w:color="000001"/>
               <w:left w:val="single" w:sz="4" w:space="0" w:color="000001"/>
@@ -2383,7 +2244,7 @@
             </w:tcBorders>
             <w:shd w:color="auto" w:fill="D9D9D9" w:val="clear"/>
             <w:tcMar>
-              <w:left w:w="103" w:type="dxa"/>
+              <w:left w:w="108" w:type="dxa"/>
             </w:tcMar>
           </w:tcPr>
           <w:p>
@@ -2418,7 +2279,7 @@
             </w:tcBorders>
             <w:shd w:color="auto" w:fill="D9D9D9" w:val="clear"/>
             <w:tcMar>
-              <w:left w:w="103" w:type="dxa"/>
+              <w:left w:w="108" w:type="dxa"/>
             </w:tcMar>
           </w:tcPr>
           <w:p>
@@ -2447,7 +2308,7 @@
         </w:trPr>
         <w:tc>
           <w:tcPr>
-            <w:tcW w:w="1015" w:type="dxa"/>
+            <w:tcW w:w="1016" w:type="dxa"/>
             <w:tcBorders>
               <w:top w:val="single" w:sz="4" w:space="0" w:color="000001"/>
               <w:left w:val="single" w:sz="4" w:space="0" w:color="000001"/>
@@ -2458,7 +2319,7 @@
             </w:tcBorders>
             <w:shd w:fill="auto" w:val="clear"/>
             <w:tcMar>
-              <w:left w:w="103" w:type="dxa"/>
+              <w:left w:w="108" w:type="dxa"/>
             </w:tcMar>
           </w:tcPr>
           <w:p>
@@ -2481,7 +2342,7 @@
         </w:tc>
         <w:tc>
           <w:tcPr>
-            <w:tcW w:w="3318" w:type="dxa"/>
+            <w:tcW w:w="3317" w:type="dxa"/>
             <w:tcBorders>
               <w:top w:val="single" w:sz="4" w:space="0" w:color="000001"/>
               <w:left w:val="single" w:sz="4" w:space="0" w:color="000001"/>
@@ -2492,7 +2353,7 @@
             </w:tcBorders>
             <w:shd w:fill="auto" w:val="clear"/>
             <w:tcMar>
-              <w:left w:w="103" w:type="dxa"/>
+              <w:left w:w="108" w:type="dxa"/>
             </w:tcMar>
           </w:tcPr>
           <w:p>
@@ -2526,7 +2387,7 @@
             </w:tcBorders>
             <w:shd w:fill="auto" w:val="clear"/>
             <w:tcMar>
-              <w:left w:w="103" w:type="dxa"/>
+              <w:left w:w="108" w:type="dxa"/>
             </w:tcMar>
           </w:tcPr>
           <w:p>
@@ -2553,7 +2414,7 @@
         </w:trPr>
         <w:tc>
           <w:tcPr>
-            <w:tcW w:w="1015" w:type="dxa"/>
+            <w:tcW w:w="1016" w:type="dxa"/>
             <w:tcBorders>
               <w:top w:val="single" w:sz="4" w:space="0" w:color="000001"/>
               <w:left w:val="single" w:sz="4" w:space="0" w:color="000001"/>
@@ -2564,7 +2425,7 @@
             </w:tcBorders>
             <w:shd w:fill="auto" w:val="clear"/>
             <w:tcMar>
-              <w:left w:w="103" w:type="dxa"/>
+              <w:left w:w="108" w:type="dxa"/>
             </w:tcMar>
           </w:tcPr>
           <w:p>
@@ -2587,7 +2448,7 @@
         </w:tc>
         <w:tc>
           <w:tcPr>
-            <w:tcW w:w="3318" w:type="dxa"/>
+            <w:tcW w:w="3317" w:type="dxa"/>
             <w:tcBorders>
               <w:top w:val="single" w:sz="4" w:space="0" w:color="000001"/>
               <w:left w:val="single" w:sz="4" w:space="0" w:color="000001"/>
@@ -2598,7 +2459,7 @@
             </w:tcBorders>
             <w:shd w:fill="auto" w:val="clear"/>
             <w:tcMar>
-              <w:left w:w="103" w:type="dxa"/>
+              <w:left w:w="108" w:type="dxa"/>
             </w:tcMar>
           </w:tcPr>
           <w:p>
@@ -2632,7 +2493,7 @@
             </w:tcBorders>
             <w:shd w:fill="auto" w:val="clear"/>
             <w:tcMar>
-              <w:left w:w="103" w:type="dxa"/>
+              <w:left w:w="108" w:type="dxa"/>
             </w:tcMar>
           </w:tcPr>
           <w:p>
@@ -2659,7 +2520,7 @@
         </w:trPr>
         <w:tc>
           <w:tcPr>
-            <w:tcW w:w="1015" w:type="dxa"/>
+            <w:tcW w:w="1016" w:type="dxa"/>
             <w:tcBorders>
               <w:top w:val="single" w:sz="4" w:space="0" w:color="000001"/>
               <w:left w:val="single" w:sz="4" w:space="0" w:color="000001"/>
@@ -2670,7 +2531,7 @@
             </w:tcBorders>
             <w:shd w:fill="auto" w:val="clear"/>
             <w:tcMar>
-              <w:left w:w="103" w:type="dxa"/>
+              <w:left w:w="108" w:type="dxa"/>
             </w:tcMar>
           </w:tcPr>
           <w:p>
@@ -2693,7 +2554,7 @@
         </w:tc>
         <w:tc>
           <w:tcPr>
-            <w:tcW w:w="3318" w:type="dxa"/>
+            <w:tcW w:w="3317" w:type="dxa"/>
             <w:tcBorders>
               <w:top w:val="single" w:sz="4" w:space="0" w:color="000001"/>
               <w:left w:val="single" w:sz="4" w:space="0" w:color="000001"/>
@@ -2704,7 +2565,7 @@
             </w:tcBorders>
             <w:shd w:fill="auto" w:val="clear"/>
             <w:tcMar>
-              <w:left w:w="103" w:type="dxa"/>
+              <w:left w:w="108" w:type="dxa"/>
             </w:tcMar>
           </w:tcPr>
           <w:p>
@@ -2738,7 +2599,7 @@
             </w:tcBorders>
             <w:shd w:fill="auto" w:val="clear"/>
             <w:tcMar>
-              <w:left w:w="103" w:type="dxa"/>
+              <w:left w:w="108" w:type="dxa"/>
             </w:tcMar>
           </w:tcPr>
           <w:p>
@@ -2765,7 +2626,7 @@
         </w:trPr>
         <w:tc>
           <w:tcPr>
-            <w:tcW w:w="1015" w:type="dxa"/>
+            <w:tcW w:w="1016" w:type="dxa"/>
             <w:tcBorders>
               <w:top w:val="single" w:sz="4" w:space="0" w:color="000001"/>
               <w:left w:val="single" w:sz="4" w:space="0" w:color="000001"/>
@@ -2776,7 +2637,7 @@
             </w:tcBorders>
             <w:shd w:fill="auto" w:val="clear"/>
             <w:tcMar>
-              <w:left w:w="103" w:type="dxa"/>
+              <w:left w:w="108" w:type="dxa"/>
             </w:tcMar>
           </w:tcPr>
           <w:p>
@@ -2799,7 +2660,7 @@
         </w:tc>
         <w:tc>
           <w:tcPr>
-            <w:tcW w:w="3318" w:type="dxa"/>
+            <w:tcW w:w="3317" w:type="dxa"/>
             <w:tcBorders>
               <w:top w:val="single" w:sz="4" w:space="0" w:color="000001"/>
               <w:left w:val="single" w:sz="4" w:space="0" w:color="000001"/>
@@ -2810,7 +2671,7 @@
             </w:tcBorders>
             <w:shd w:fill="auto" w:val="clear"/>
             <w:tcMar>
-              <w:left w:w="103" w:type="dxa"/>
+              <w:left w:w="108" w:type="dxa"/>
             </w:tcMar>
           </w:tcPr>
           <w:p>
@@ -2844,7 +2705,7 @@
             </w:tcBorders>
             <w:shd w:fill="auto" w:val="clear"/>
             <w:tcMar>
-              <w:left w:w="103" w:type="dxa"/>
+              <w:left w:w="108" w:type="dxa"/>
             </w:tcMar>
           </w:tcPr>
           <w:p>
@@ -2871,7 +2732,7 @@
         </w:trPr>
         <w:tc>
           <w:tcPr>
-            <w:tcW w:w="1015" w:type="dxa"/>
+            <w:tcW w:w="1016" w:type="dxa"/>
             <w:tcBorders>
               <w:top w:val="single" w:sz="4" w:space="0" w:color="000001"/>
               <w:left w:val="single" w:sz="4" w:space="0" w:color="000001"/>
@@ -2882,7 +2743,7 @@
             </w:tcBorders>
             <w:shd w:fill="auto" w:val="clear"/>
             <w:tcMar>
-              <w:left w:w="103" w:type="dxa"/>
+              <w:left w:w="108" w:type="dxa"/>
             </w:tcMar>
           </w:tcPr>
           <w:p>
@@ -2905,7 +2766,7 @@
         </w:tc>
         <w:tc>
           <w:tcPr>
-            <w:tcW w:w="3318" w:type="dxa"/>
+            <w:tcW w:w="3317" w:type="dxa"/>
             <w:tcBorders>
               <w:top w:val="single" w:sz="4" w:space="0" w:color="000001"/>
               <w:left w:val="single" w:sz="4" w:space="0" w:color="000001"/>
@@ -2916,7 +2777,7 @@
             </w:tcBorders>
             <w:shd w:fill="auto" w:val="clear"/>
             <w:tcMar>
-              <w:left w:w="103" w:type="dxa"/>
+              <w:left w:w="108" w:type="dxa"/>
             </w:tcMar>
           </w:tcPr>
           <w:p>
@@ -2950,7 +2811,7 @@
             </w:tcBorders>
             <w:shd w:fill="auto" w:val="clear"/>
             <w:tcMar>
-              <w:left w:w="103" w:type="dxa"/>
+              <w:left w:w="108" w:type="dxa"/>
             </w:tcMar>
           </w:tcPr>
           <w:p>
@@ -2979,9 +2840,9 @@
         <w:jc w:val="both"/>
         <w:rPr/>
       </w:pPr>
+      <w:bookmarkStart w:id="3" w:name="_2et92p0"/>
       <w:bookmarkStart w:id="4" w:name="_2et92p0"/>
-      <w:bookmarkStart w:id="5" w:name="_2et92p0"/>
-      <w:bookmarkEnd w:id="5"/>
+      <w:bookmarkEnd w:id="4"/>
       <w:r>
         <w:rPr/>
       </w:r>
@@ -3053,8 +2914,8 @@
           <w:szCs w:val="28"/>
         </w:rPr>
       </w:pPr>
-      <w:bookmarkStart w:id="6" w:name="_Toc487995854"/>
-      <w:bookmarkEnd w:id="6"/>
+      <w:bookmarkStart w:id="5" w:name="_Toc487995854"/>
+      <w:bookmarkEnd w:id="5"/>
       <w:r>
         <w:rPr>
           <w:rFonts w:eastAsia="Times New Roman" w:cs="Times New Roman" w:ascii="Times New Roman" w:hAnsi="Times New Roman"/>
@@ -3074,7 +2935,6 @@
           <w:numId w:val="3"/>
         </w:numPr>
         <w:spacing w:lineRule="auto" w:line="276" w:before="120" w:after="120"/>
-        <w:contextualSpacing/>
         <w:jc w:val="both"/>
         <w:rPr>
           <w:rFonts w:ascii="Times New Roman" w:hAnsi="Times New Roman" w:cs="Times New Roman"/>
@@ -3132,7 +2992,6 @@
           <w:numId w:val="3"/>
         </w:numPr>
         <w:spacing w:lineRule="auto" w:line="276" w:before="120" w:after="120"/>
-        <w:contextualSpacing/>
         <w:jc w:val="both"/>
         <w:rPr>
           <w:rFonts w:ascii="Times New Roman" w:hAnsi="Times New Roman" w:cs="Times New Roman"/>
@@ -3185,7 +3044,6 @@
         </w:numPr>
         <w:spacing w:lineRule="auto" w:line="276" w:before="120" w:after="120"/>
         <w:ind w:left="360" w:hanging="360"/>
-        <w:contextualSpacing/>
         <w:jc w:val="both"/>
         <w:rPr>
           <w:rFonts w:ascii="Times New Roman" w:hAnsi="Times New Roman" w:cs="Times New Roman"/>
@@ -4456,7 +4314,6 @@
         </w:numPr>
         <w:spacing w:lineRule="auto" w:line="276" w:before="120" w:after="120"/>
         <w:ind w:left="360" w:hanging="360"/>
-        <w:contextualSpacing/>
         <w:jc w:val="both"/>
         <w:rPr>
           <w:rFonts w:ascii="Times New Roman" w:hAnsi="Times New Roman" w:cs="Times New Roman"/>
@@ -4927,7 +4784,6 @@
         </w:numPr>
         <w:spacing w:lineRule="auto" w:line="276" w:before="120" w:after="120"/>
         <w:ind w:left="360" w:hanging="360"/>
-        <w:contextualSpacing/>
         <w:jc w:val="both"/>
         <w:rPr>
           <w:rFonts w:ascii="Times New Roman" w:hAnsi="Times New Roman" w:cs="Times New Roman"/>
@@ -4958,7 +4814,6 @@
         </w:numPr>
         <w:spacing w:lineRule="auto" w:line="276" w:before="120" w:after="120"/>
         <w:ind w:left="990" w:hanging="360"/>
-        <w:contextualSpacing/>
         <w:jc w:val="both"/>
         <w:rPr>
           <w:rFonts w:ascii="Times New Roman" w:hAnsi="Times New Roman" w:cs="Times New Roman"/>
@@ -5056,7 +4911,6 @@
         </w:numPr>
         <w:spacing w:lineRule="auto" w:line="276" w:before="120" w:after="120"/>
         <w:ind w:left="990" w:hanging="360"/>
-        <w:contextualSpacing/>
         <w:jc w:val="both"/>
         <w:rPr>
           <w:rFonts w:ascii="Times New Roman" w:hAnsi="Times New Roman" w:cs="Times New Roman"/>
@@ -5083,7 +4937,6 @@
         <w:pStyle w:val="ListParagraph"/>
         <w:spacing w:lineRule="auto" w:line="276" w:before="120" w:after="120"/>
         <w:ind w:left="990" w:hanging="0"/>
-        <w:contextualSpacing/>
         <w:jc w:val="both"/>
         <w:rPr>
           <w:rFonts w:ascii="Times New Roman" w:hAnsi="Times New Roman" w:cs="Times New Roman"/>
@@ -5176,16 +5029,8 @@
         </w:numPr>
         <w:spacing w:lineRule="auto" w:line="276" w:before="120" w:after="120"/>
         <w:ind w:left="990" w:hanging="360"/>
-        <w:contextualSpacing/>
         <w:jc w:val="both"/>
-        <w:rPr>
-          <w:rFonts w:ascii="Times New Roman" w:hAnsi="Times New Roman" w:cs="Times New Roman"/>
-          <w:b/>
-          <w:b/>
-          <w:sz w:val="24"/>
-          <w:szCs w:val="24"/>
-          <w:lang w:eastAsia="zh-CN"/>
-        </w:rPr>
+        <w:rPr/>
       </w:pPr>
       <w:r>
         <w:rPr>
@@ -5195,7 +5040,17 @@
           <w:szCs w:val="24"/>
           <w:lang w:eastAsia="zh-CN"/>
         </w:rPr>
-        <w:t>Load State Callback</w:t>
+        <w:t>Reconfiguration Mode</w:t>
+      </w:r>
+      <w:r>
+        <w:rPr>
+          <w:rFonts w:cs="Times New Roman" w:ascii="Times New Roman" w:hAnsi="Times New Roman"/>
+          <w:b/>
+          <w:sz w:val="24"/>
+          <w:szCs w:val="24"/>
+          <w:lang w:eastAsia="zh-CN"/>
+        </w:rPr>
+        <w:t xml:space="preserve"> Callback</w:t>
       </w:r>
     </w:p>
     <w:p>
@@ -5203,16 +5058,8 @@
         <w:pStyle w:val="ListParagraph"/>
         <w:spacing w:lineRule="auto" w:line="276" w:before="120" w:after="120"/>
         <w:ind w:left="990" w:hanging="0"/>
-        <w:contextualSpacing/>
         <w:jc w:val="both"/>
-        <w:rPr>
-          <w:rFonts w:ascii="Times New Roman" w:hAnsi="Times New Roman" w:cs="Times New Roman"/>
-          <w:b/>
-          <w:b/>
-          <w:sz w:val="24"/>
-          <w:szCs w:val="24"/>
-          <w:lang w:eastAsia="zh-CN"/>
-        </w:rPr>
+        <w:rPr/>
       </w:pPr>
       <w:r>
         <w:rPr>
@@ -5222,6 +5069,114 @@
           <w:lang w:eastAsia="zh-CN"/>
         </w:rPr>
         <w:t>This is called once the node has saved its state. This function should only set flags and perform important operations that are required for a node to enter reconfiguration mode. The function should not implement any heavy operations or busy loops.</w:t>
+      </w:r>
+    </w:p>
+    <w:p>
+      <w:pPr>
+        <w:pStyle w:val="ListParagraph"/>
+        <w:spacing w:lineRule="auto" w:line="276" w:before="120" w:after="120"/>
+        <w:ind w:left="990" w:hanging="0"/>
+        <w:jc w:val="both"/>
+        <w:rPr/>
+      </w:pPr>
+      <w:r>
+        <w:rPr>
+          <w:rFonts w:cs="Times New Roman" w:ascii="Times New Roman" w:hAnsi="Times New Roman"/>
+          <w:b w:val="false"/>
+          <w:bCs w:val="false"/>
+          <w:sz w:val="24"/>
+          <w:szCs w:val="24"/>
+          <w:lang w:eastAsia="zh-CN"/>
+        </w:rPr>
+        <w:t xml:space="preserve">Parameters: </w:t>
+      </w:r>
+    </w:p>
+    <w:p>
+      <w:pPr>
+        <w:pStyle w:val="ListParagraph"/>
+        <w:spacing w:lineRule="auto" w:line="276" w:before="120" w:after="120"/>
+        <w:ind w:left="990" w:hanging="0"/>
+        <w:jc w:val="both"/>
+        <w:rPr/>
+      </w:pPr>
+      <w:r>
+        <w:rPr>
+          <w:rFonts w:cs="Times New Roman" w:ascii="Times New Roman" w:hAnsi="Times New Roman"/>
+          <w:b w:val="false"/>
+          <w:bCs w:val="false"/>
+          <w:sz w:val="24"/>
+          <w:szCs w:val="24"/>
+          <w:lang w:eastAsia="zh-CN"/>
+        </w:rPr>
+        <w:t xml:space="preserve">- </w:t>
+      </w:r>
+      <w:r>
+        <w:rPr>
+          <w:rFonts w:cs="Times New Roman" w:ascii="Times New Roman" w:hAnsi="Times New Roman"/>
+          <w:b w:val="false"/>
+          <w:bCs w:val="false"/>
+          <w:i/>
+          <w:iCs/>
+          <w:sz w:val="24"/>
+          <w:szCs w:val="24"/>
+          <w:lang w:eastAsia="zh-CN"/>
+        </w:rPr>
+        <w:t>reconType</w:t>
+      </w:r>
+      <w:r>
+        <w:rPr>
+          <w:rFonts w:cs="Times New Roman" w:ascii="Times New Roman" w:hAnsi="Times New Roman"/>
+          <w:b w:val="false"/>
+          <w:bCs w:val="false"/>
+          <w:sz w:val="24"/>
+          <w:szCs w:val="24"/>
+          <w:lang w:eastAsia="zh-CN"/>
+        </w:rPr>
+        <w:t xml:space="preserve"> – type of reconfiguration from enum RECONTYPE_T; parameter, inter, or node reconfiguration.</w:t>
+      </w:r>
+    </w:p>
+    <w:p>
+      <w:pPr>
+        <w:pStyle w:val="ListParagraph"/>
+        <w:spacing w:lineRule="auto" w:line="276" w:before="120" w:after="120"/>
+        <w:ind w:left="990" w:hanging="0"/>
+        <w:jc w:val="both"/>
+        <w:rPr/>
+      </w:pPr>
+      <w:r>
+        <w:rPr>
+          <w:rFonts w:cs="Times New Roman" w:ascii="Times New Roman" w:hAnsi="Times New Roman"/>
+          <w:b w:val="false"/>
+          <w:bCs w:val="false"/>
+          <w:sz w:val="24"/>
+          <w:szCs w:val="24"/>
+          <w:lang w:eastAsia="zh-CN"/>
+        </w:rPr>
+        <w:t xml:space="preserve">- </w:t>
+      </w:r>
+      <w:r>
+        <w:rPr>
+          <w:rFonts w:cs="Times New Roman" w:ascii="Times New Roman" w:hAnsi="Times New Roman"/>
+          <w:b w:val="false"/>
+          <w:bCs w:val="false"/>
+          <w:i/>
+          <w:iCs/>
+          <w:sz w:val="24"/>
+          <w:szCs w:val="24"/>
+          <w:lang w:eastAsia="zh-CN"/>
+        </w:rPr>
+        <w:t>command</w:t>
+      </w:r>
+      <w:r>
+        <w:rPr>
+          <w:rFonts w:cs="Times New Roman" w:ascii="Times New Roman" w:hAnsi="Times New Roman"/>
+          <w:b w:val="false"/>
+          <w:bCs w:val="false"/>
+          <w:sz w:val="24"/>
+          <w:szCs w:val="24"/>
+          <w:lang w:eastAsia="zh-CN"/>
+        </w:rPr>
+        <w:t xml:space="preserve"> – type of command to execute. SCN_NORMAL_MODE: switch to normal mode, SCN_RECON_MODE: switch to reconfiguration mode. </w:t>
       </w:r>
     </w:p>
     <w:p>
@@ -5340,7 +5295,6 @@
         </w:numPr>
         <w:spacing w:lineRule="auto" w:line="276" w:before="120" w:after="120"/>
         <w:ind w:left="360" w:hanging="360"/>
-        <w:contextualSpacing/>
         <w:jc w:val="both"/>
         <w:rPr>
           <w:rFonts w:ascii="Times New Roman" w:hAnsi="Times New Roman" w:cs="Times New Roman"/>
@@ -5568,9 +5522,6 @@
         <w:jc w:val="both"/>
         <w:rPr>
           <w:rFonts w:ascii="Times New Roman" w:hAnsi="Times New Roman" w:eastAsia="Times New Roman" w:cs="Times New Roman"/>
-          <w:b w:val="false"/>
-          <w:b w:val="false"/>
-          <w:bCs w:val="false"/>
           <w:sz w:val="24"/>
           <w:szCs w:val="24"/>
         </w:rPr>
@@ -5581,7 +5532,7 @@
           <w:sz w:val="24"/>
           <w:szCs w:val="24"/>
         </w:rPr>
-        <w:t>This part will introduce how to build and run the newly developed use case, and test it using the turtlebot.</w:t>
+        <w:t>This part will introduce how to run the newly developed use case and test it using the turtlebot.</w:t>
       </w:r>
     </w:p>
     <w:p>
@@ -5593,308 +5544,20 @@
         </w:numPr>
         <w:spacing w:lineRule="auto" w:line="276" w:before="120" w:after="120"/>
         <w:ind w:left="450" w:hanging="360"/>
-        <w:contextualSpacing/>
         <w:jc w:val="both"/>
-        <w:rPr/>
+        <w:rPr>
+          <w:rFonts w:ascii="Times New Roman" w:hAnsi="Times New Roman" w:cs="Times New Roman"/>
+          <w:b/>
+          <w:b/>
+          <w:sz w:val="24"/>
+          <w:szCs w:val="24"/>
+          <w:lang w:eastAsia="zh-CN"/>
+        </w:rPr>
       </w:pPr>
       <w:r>
         <w:rPr>
           <w:rFonts w:cs="Times New Roman" w:ascii="Times New Roman" w:hAnsi="Times New Roman"/>
           <w:b/>
-          <w:sz w:val="24"/>
-          <w:szCs w:val="24"/>
-          <w:lang w:eastAsia="zh-CN"/>
-        </w:rPr>
-        <w:t>Set up the development environment  (for ROS Kinetic/Gazebo 7)</w:t>
-      </w:r>
-    </w:p>
-    <w:p>
-      <w:pPr>
-        <w:pStyle w:val="ListParagraph"/>
-        <w:numPr>
-          <w:ilvl w:val="0"/>
-          <w:numId w:val="0"/>
-        </w:numPr>
-        <w:spacing w:lineRule="auto" w:line="276" w:before="120" w:after="120"/>
-        <w:ind w:left="2880" w:hanging="0"/>
-        <w:contextualSpacing/>
-        <w:jc w:val="both"/>
-        <w:rPr/>
-      </w:pPr>
-      <w:r>
-        <w:rPr>
-          <w:rFonts w:eastAsia="Times New Roman" w:cs="Times New Roman" w:ascii="Times New Roman" w:hAnsi="Times New Roman"/>
-          <w:b w:val="false"/>
-          <w:bCs w:val="false"/>
-          <w:sz w:val="24"/>
-          <w:szCs w:val="24"/>
-          <w:lang w:eastAsia="zh-CN"/>
-        </w:rPr>
-        <w:t xml:space="preserve">- Give your VM at least 6 Gb RAM and 2 threads for processing (otherwise building will be very  slow). </w:t>
-      </w:r>
-    </w:p>
-    <w:p>
-      <w:pPr>
-        <w:pStyle w:val="ListParagraph"/>
-        <w:numPr>
-          <w:ilvl w:val="0"/>
-          <w:numId w:val="0"/>
-        </w:numPr>
-        <w:spacing w:lineRule="auto" w:line="276" w:before="120" w:after="120"/>
-        <w:ind w:left="2880" w:hanging="0"/>
-        <w:contextualSpacing/>
-        <w:jc w:val="both"/>
-        <w:rPr/>
-      </w:pPr>
-      <w:r>
-        <w:rPr>
-          <w:rFonts w:eastAsia="Times New Roman" w:cs="Times New Roman" w:ascii="Times New Roman" w:hAnsi="Times New Roman"/>
-          <w:b w:val="false"/>
-          <w:bCs w:val="false"/>
-          <w:sz w:val="24"/>
-          <w:szCs w:val="24"/>
-          <w:lang w:eastAsia="zh-CN"/>
-        </w:rPr>
-        <w:t xml:space="preserve">- Install Ubuntu 16.04, ROS Kinetic (1.12.7, ros-kinetic-desktop-full), and Gazebo 7.0.0 (ros-kinetic-turtlebot-simulator) – as well as relevant tools (roscpp, rospython, cmake). </w:t>
-      </w:r>
-    </w:p>
-    <w:p>
-      <w:pPr>
-        <w:pStyle w:val="ListParagraph"/>
-        <w:numPr>
-          <w:ilvl w:val="0"/>
-          <w:numId w:val="0"/>
-        </w:numPr>
-        <w:spacing w:lineRule="auto" w:line="276" w:before="120" w:after="120"/>
-        <w:ind w:left="2880" w:hanging="0"/>
-        <w:contextualSpacing/>
-        <w:jc w:val="both"/>
-        <w:rPr/>
-      </w:pPr>
-      <w:r>
-        <w:rPr>
-          <w:rFonts w:eastAsia="Times New Roman" w:cs="Times New Roman" w:ascii="Times New Roman" w:hAnsi="Times New Roman"/>
-          <w:b w:val="false"/>
-          <w:bCs w:val="false"/>
-          <w:sz w:val="24"/>
-          <w:szCs w:val="24"/>
-          <w:lang w:eastAsia="zh-CN"/>
-        </w:rPr>
-        <w:t xml:space="preserve">- Check out this project (you may want the branch ‘kinetic-gazebo7’). </w:t>
-      </w:r>
-    </w:p>
-    <w:p>
-      <w:pPr>
-        <w:pStyle w:val="ListParagraph"/>
-        <w:numPr>
-          <w:ilvl w:val="0"/>
-          <w:numId w:val="0"/>
-        </w:numPr>
-        <w:spacing w:lineRule="auto" w:line="276" w:before="120" w:after="120"/>
-        <w:ind w:left="2880" w:hanging="0"/>
-        <w:contextualSpacing/>
-        <w:jc w:val="both"/>
-        <w:rPr/>
-      </w:pPr>
-      <w:r>
-        <w:rPr>
-          <w:rFonts w:eastAsia="Times New Roman" w:cs="Times New Roman" w:ascii="Times New Roman" w:hAnsi="Times New Roman"/>
-          <w:b w:val="false"/>
-          <w:bCs w:val="false"/>
-          <w:sz w:val="24"/>
-          <w:szCs w:val="24"/>
-          <w:lang w:eastAsia="zh-CN"/>
-        </w:rPr>
-        <w:t xml:space="preserve">- Add ‘set (CMAKE_CXX_STANDARD 11)’ (without quotes) to the beginning of &lt;project dir&gt;/turtlebot/src/CMakeLists.txt </w:t>
-      </w:r>
-    </w:p>
-    <w:p>
-      <w:pPr>
-        <w:pStyle w:val="ListParagraph"/>
-        <w:numPr>
-          <w:ilvl w:val="0"/>
-          <w:numId w:val="0"/>
-        </w:numPr>
-        <w:spacing w:lineRule="auto" w:line="276" w:before="120" w:after="120"/>
-        <w:ind w:left="3960" w:hanging="0"/>
-        <w:contextualSpacing/>
-        <w:jc w:val="both"/>
-        <w:rPr/>
-      </w:pPr>
-      <w:r>
-        <w:rPr>
-          <w:rFonts w:eastAsia="Times New Roman" w:cs="Times New Roman" w:ascii="Times New Roman" w:hAnsi="Times New Roman"/>
-          <w:b w:val="false"/>
-          <w:bCs w:val="false"/>
-          <w:sz w:val="24"/>
-          <w:szCs w:val="24"/>
-          <w:lang w:eastAsia="zh-CN"/>
-        </w:rPr>
-        <w:t xml:space="preserve">- This should be enough to compile and run the integration tests (see framework/src/reconfigure/integration_test for details). </w:t>
-      </w:r>
-    </w:p>
-    <w:p>
-      <w:pPr>
-        <w:pStyle w:val="ListParagraph"/>
-        <w:spacing w:lineRule="auto" w:line="276" w:before="120" w:after="120"/>
-        <w:ind w:left="720" w:hanging="0"/>
-        <w:contextualSpacing/>
-        <w:jc w:val="both"/>
-        <w:rPr>
-          <w:rFonts w:ascii="Times New Roman" w:hAnsi="Times New Roman" w:eastAsia="Times New Roman" w:cs="Times New Roman"/>
-          <w:b w:val="false"/>
-          <w:b w:val="false"/>
-          <w:bCs w:val="false"/>
-          <w:sz w:val="24"/>
-          <w:szCs w:val="24"/>
-          <w:lang w:eastAsia="zh-CN"/>
-        </w:rPr>
-      </w:pPr>
-      <w:r>
-        <w:rPr>
-          <w:rFonts w:eastAsia="Times New Roman" w:cs="Times New Roman" w:ascii="Times New Roman" w:hAnsi="Times New Roman"/>
-          <w:b w:val="false"/>
-          <w:bCs w:val="false"/>
-          <w:sz w:val="24"/>
-          <w:szCs w:val="24"/>
-          <w:lang w:eastAsia="zh-CN"/>
-        </w:rPr>
-      </w:r>
-    </w:p>
-    <w:p>
-      <w:pPr>
-        <w:pStyle w:val="ListParagraph"/>
-        <w:spacing w:lineRule="auto" w:line="276" w:before="120" w:after="120"/>
-        <w:ind w:left="720" w:hanging="0"/>
-        <w:contextualSpacing/>
-        <w:jc w:val="both"/>
-        <w:rPr>
-          <w:rFonts w:ascii="Times New Roman" w:hAnsi="Times New Roman" w:eastAsia="Times New Roman" w:cs="Times New Roman"/>
-          <w:b w:val="false"/>
-          <w:b w:val="false"/>
-          <w:bCs w:val="false"/>
-          <w:sz w:val="24"/>
-          <w:szCs w:val="24"/>
-          <w:lang w:eastAsia="zh-CN"/>
-        </w:rPr>
-      </w:pPr>
-      <w:r>
-        <w:rPr>
-          <w:rFonts w:eastAsia="Times New Roman" w:cs="Times New Roman" w:ascii="Times New Roman" w:hAnsi="Times New Roman"/>
-          <w:b w:val="false"/>
-          <w:bCs w:val="false"/>
-          <w:sz w:val="24"/>
-          <w:szCs w:val="24"/>
-          <w:lang w:eastAsia="zh-CN"/>
-        </w:rPr>
-      </w:r>
-    </w:p>
-    <w:p>
-      <w:pPr>
-        <w:pStyle w:val="ListParagraph"/>
-        <w:spacing w:lineRule="auto" w:line="276" w:before="120" w:after="120"/>
-        <w:ind w:left="720" w:hanging="0"/>
-        <w:contextualSpacing/>
-        <w:jc w:val="both"/>
-        <w:rPr/>
-      </w:pPr>
-      <w:r>
-        <w:rPr>
-          <w:rFonts w:eastAsia="Times New Roman" w:cs="Times New Roman" w:ascii="Times New Roman" w:hAnsi="Times New Roman"/>
-          <w:b w:val="false"/>
-          <w:bCs w:val="false"/>
-          <w:sz w:val="24"/>
-          <w:szCs w:val="24"/>
-          <w:lang w:eastAsia="zh-CN"/>
-        </w:rPr>
-        <w:t xml:space="preserve">If errors come up: </w:t>
-      </w:r>
-    </w:p>
-    <w:p>
-      <w:pPr>
-        <w:pStyle w:val="ListParagraph"/>
-        <w:spacing w:lineRule="auto" w:line="276" w:before="120" w:after="120"/>
-        <w:ind w:left="720" w:hanging="0"/>
-        <w:contextualSpacing/>
-        <w:jc w:val="both"/>
-        <w:rPr/>
-      </w:pPr>
-      <w:r>
-        <w:rPr>
-          <w:rFonts w:eastAsia="Times New Roman" w:cs="Times New Roman" w:ascii="Times New Roman" w:hAnsi="Times New Roman"/>
-          <w:b w:val="false"/>
-          <w:bCs w:val="false"/>
-          <w:sz w:val="24"/>
-          <w:szCs w:val="24"/>
-          <w:lang w:eastAsia="zh-CN"/>
-        </w:rPr>
-        <w:t>- boost, shared_pointer, and isnan errors are from lack of C++11 support.</w:t>
-      </w:r>
-    </w:p>
-    <w:p>
-      <w:pPr>
-        <w:pStyle w:val="ListParagraph"/>
-        <w:spacing w:lineRule="auto" w:line="276" w:before="120" w:after="120"/>
-        <w:ind w:left="720" w:hanging="0"/>
-        <w:contextualSpacing/>
-        <w:jc w:val="both"/>
-        <w:rPr/>
-      </w:pPr>
-      <w:r>
-        <w:rPr>
-          <w:rFonts w:eastAsia="Times New Roman" w:cs="Times New Roman" w:ascii="Times New Roman" w:hAnsi="Times New Roman"/>
-          <w:b w:val="false"/>
-          <w:bCs w:val="false"/>
-          <w:sz w:val="24"/>
-          <w:szCs w:val="24"/>
-          <w:lang w:eastAsia="zh-CN"/>
-        </w:rPr>
-        <w:t>- long linking times of costmap binaries is to be expected, keep waiting.</w:t>
-      </w:r>
-    </w:p>
-    <w:p>
-      <w:pPr>
-        <w:pStyle w:val="ListParagraph"/>
-        <w:spacing w:lineRule="auto" w:line="276" w:before="120" w:after="120"/>
-        <w:ind w:left="720" w:hanging="0"/>
-        <w:contextualSpacing/>
-        <w:jc w:val="both"/>
-        <w:rPr/>
-      </w:pPr>
-      <w:r>
-        <w:rPr>
-          <w:rFonts w:eastAsia="Times New Roman" w:cs="Times New Roman" w:ascii="Times New Roman" w:hAnsi="Times New Roman"/>
-          <w:b w:val="false"/>
-          <w:bCs w:val="false"/>
-          <w:sz w:val="24"/>
-          <w:szCs w:val="24"/>
-          <w:lang w:eastAsia="zh-CN"/>
-        </w:rPr>
-        <w:t xml:space="preserve">- not finding reconfigure package is because of not sourcing setup scrips as described below in compiling. </w:t>
-      </w:r>
-    </w:p>
-    <w:p>
-      <w:pPr>
-        <w:pStyle w:val="ListParagraph"/>
-        <w:numPr>
-          <w:ilvl w:val="0"/>
-          <w:numId w:val="5"/>
-        </w:numPr>
-        <w:spacing w:lineRule="auto" w:line="276" w:before="120" w:after="120"/>
-        <w:ind w:left="450" w:hanging="360"/>
-        <w:contextualSpacing/>
-        <w:jc w:val="both"/>
-        <w:rPr>
-          <w:b/>
-          <w:b/>
-          <w:bCs/>
-        </w:rPr>
-      </w:pPr>
-      <w:r>
-        <w:rPr>
-          <w:rFonts w:cs="Times New Roman" w:ascii="Times New Roman" w:hAnsi="Times New Roman"/>
-          <w:b/>
-          <w:bCs/>
           <w:sz w:val="24"/>
           <w:szCs w:val="24"/>
           <w:lang w:eastAsia="zh-CN"/>
@@ -5912,11 +5575,7 @@
         <w:spacing w:lineRule="auto" w:line="276" w:before="120" w:after="120"/>
         <w:contextualSpacing/>
         <w:jc w:val="both"/>
-        <w:rPr>
-          <w:rFonts w:ascii="Times New Roman" w:hAnsi="Times New Roman" w:eastAsia="Times New Roman" w:cs="Times New Roman"/>
-          <w:sz w:val="24"/>
-          <w:szCs w:val="24"/>
-        </w:rPr>
+        <w:rPr/>
       </w:pPr>
       <w:r>
         <w:rPr>
@@ -6105,8 +5764,8 @@
           <w:szCs w:val="24"/>
         </w:rPr>
       </w:pPr>
-      <w:bookmarkStart w:id="7" w:name="_GoBack"/>
-      <w:bookmarkEnd w:id="7"/>
+      <w:bookmarkStart w:id="6" w:name="_GoBack"/>
+      <w:bookmarkEnd w:id="6"/>
       <w:r>
         <w:rPr>
           <w:rFonts w:eastAsia="DengXian" w:cs="Times" w:ascii="Times" w:hAnsi="Times" w:eastAsiaTheme="minorEastAsia"/>
@@ -6133,91 +5792,6 @@
           <w:szCs w:val="24"/>
         </w:rPr>
         <w:t xml:space="preserve">$ catkin_make -DCATKIN_WHITELIST_PACKAGES="" </w:t>
-      </w:r>
-    </w:p>
-    <w:p>
-      <w:pPr>
-        <w:pStyle w:val="Normal"/>
-        <w:spacing w:lineRule="atLeast" w:line="280"/>
-        <w:rPr>
-          <w:rFonts w:ascii="Times" w:hAnsi="Times" w:eastAsia="DengXian" w:cs="Times" w:eastAsiaTheme="minorEastAsia"/>
-          <w:sz w:val="24"/>
-          <w:szCs w:val="24"/>
-        </w:rPr>
-      </w:pPr>
-      <w:r>
-        <w:rPr>
-          <w:rFonts w:eastAsia="DengXian" w:cs="Times" w:eastAsiaTheme="minorEastAsia" w:ascii="Times" w:hAnsi="Times"/>
-          <w:sz w:val="24"/>
-          <w:szCs w:val="24"/>
-        </w:rPr>
-      </w:r>
-    </w:p>
-    <w:p>
-      <w:pPr>
-        <w:pStyle w:val="Normal"/>
-        <w:spacing w:lineRule="atLeast" w:line="280"/>
-        <w:rPr>
-          <w:rFonts w:ascii="Times" w:hAnsi="Times" w:eastAsia="DengXian" w:cs="Times" w:eastAsiaTheme="minorEastAsia"/>
-          <w:sz w:val="24"/>
-          <w:szCs w:val="24"/>
-        </w:rPr>
-      </w:pPr>
-      <w:r>
-        <w:rPr>
-          <w:rFonts w:eastAsia="DengXian" w:cs="Times" w:ascii="Times" w:hAnsi="Times" w:eastAsiaTheme="minorEastAsia"/>
-          <w:sz w:val="24"/>
-          <w:szCs w:val="24"/>
-        </w:rPr>
-        <w:t xml:space="preserve">If not done yet, add the following to your ~/.bashrc and restart all terminals: </w:t>
-      </w:r>
-    </w:p>
-    <w:p>
-      <w:pPr>
-        <w:pStyle w:val="Normal"/>
-        <w:spacing w:lineRule="atLeast" w:line="280"/>
-        <w:rPr>
-          <w:rFonts w:ascii="Times" w:hAnsi="Times" w:eastAsia="DengXian" w:cs="Times" w:eastAsiaTheme="minorEastAsia"/>
-          <w:i/>
-          <w:i/>
-          <w:iCs/>
-          <w:sz w:val="24"/>
-          <w:szCs w:val="24"/>
-        </w:rPr>
-      </w:pPr>
-      <w:r>
-        <w:rPr>
-          <w:rFonts w:eastAsia="DengXian" w:cs="Times" w:ascii="Times" w:hAnsi="Times" w:eastAsiaTheme="minorEastAsia"/>
-          <w:i/>
-          <w:iCs/>
-          <w:sz w:val="24"/>
-          <w:szCs w:val="24"/>
-        </w:rPr>
-        <w:t>source /opt/ros/kinetic/setup.bash</w:t>
-      </w:r>
-    </w:p>
-    <w:p>
-      <w:pPr>
-        <w:pStyle w:val="Normal"/>
-        <w:spacing w:lineRule="atLeast" w:line="280"/>
-        <w:rPr>
-          <w:rFonts w:ascii="Times" w:hAnsi="Times" w:eastAsia="DengXian" w:cs="Times" w:eastAsiaTheme="minorEastAsia"/>
-          <w:i/>
-          <w:i/>
-          <w:iCs/>
-          <w:sz w:val="24"/>
-          <w:szCs w:val="24"/>
-        </w:rPr>
-      </w:pPr>
-      <w:r>
-        <w:rPr>
-          <w:rFonts w:eastAsia="DengXian" w:cs="Times" w:ascii="Times" w:hAnsi="Times" w:eastAsiaTheme="minorEastAsia"/>
-          <w:i/>
-          <w:iCs/>
-          <w:sz w:val="24"/>
-          <w:szCs w:val="24"/>
-        </w:rPr>
-        <w:t>source &lt;project directory&gt;/framework/devel/setup.bash</w:t>
       </w:r>
     </w:p>
     <w:p>
@@ -6247,7 +5821,6 @@
         </w:numPr>
         <w:spacing w:lineRule="auto" w:line="276" w:before="120" w:after="120"/>
         <w:ind w:left="450" w:hanging="360"/>
-        <w:contextualSpacing/>
         <w:jc w:val="both"/>
         <w:rPr>
           <w:rFonts w:ascii="Times New Roman" w:hAnsi="Times New Roman" w:cs="Times New Roman"/>
@@ -6512,46 +6085,6 @@
           <w:lang w:eastAsia="zh-CN"/>
         </w:rPr>
         <w:t>$&gt; rosservice call /userInterfaceService '{reconType: 2, oldNodePackage: reconfigure, oldNode: demoNode1, newNode: demoNode2, newNodePackage: reconfigure}'</w:t>
-      </w:r>
-    </w:p>
-    <w:p>
-      <w:pPr>
-        <w:pStyle w:val="Normal"/>
-        <w:spacing w:lineRule="auto" w:line="276" w:before="120" w:after="120"/>
-        <w:ind w:left="360" w:hanging="0"/>
-        <w:jc w:val="both"/>
-        <w:rPr>
-          <w:rFonts w:ascii="Times New Roman" w:hAnsi="Times New Roman" w:cs="Times New Roman"/>
-          <w:sz w:val="24"/>
-          <w:szCs w:val="24"/>
-          <w:lang w:eastAsia="zh-CN"/>
-        </w:rPr>
-      </w:pPr>
-      <w:r>
-        <w:rPr>
-          <w:rFonts w:cs="Times New Roman" w:ascii="Times New Roman" w:hAnsi="Times New Roman"/>
-          <w:sz w:val="24"/>
-          <w:szCs w:val="24"/>
-          <w:lang w:eastAsia="zh-CN"/>
-        </w:rPr>
-      </w:r>
-    </w:p>
-    <w:p>
-      <w:pPr>
-        <w:pStyle w:val="Normal"/>
-        <w:spacing w:lineRule="auto" w:line="276" w:before="120" w:after="120"/>
-        <w:ind w:hanging="0"/>
-        <w:jc w:val="both"/>
-        <w:rPr/>
-      </w:pPr>
-      <w:r>
-        <w:rPr>
-          <w:rFonts w:cs="Times New Roman" w:ascii="Times New Roman" w:hAnsi="Times New Roman"/>
-          <w:sz w:val="24"/>
-          <w:szCs w:val="24"/>
-          <w:lang w:eastAsia="zh-CN"/>
-        </w:rPr>
-        <w:t xml:space="preserve">Cleaning up: to kill a (spawned) node, send it -9 signal explicitly. They may not react to just ‘killall’. </w:t>
       </w:r>
     </w:p>
     <w:sectPr>
@@ -6611,7 +6144,9 @@
       <w:tabs>
         <w:tab w:val="right" w:pos="9207" w:leader="none"/>
       </w:tabs>
-      <w:rPr/>
+      <w:rPr>
+        <w:lang w:eastAsia="zh-CN"/>
+      </w:rPr>
     </w:pPr>
     <w:r>
       <w:rPr>
@@ -6634,14 +6169,7 @@
       <w:rPr>
         <w:color w:val="000000" w:themeColor="text1"/>
       </w:rPr>
-      <w:t>Version 0.0.0</w:t>
-    </w:r>
-    <w:r>
-      <w:rPr>
-        <w:color w:val="000000" w:themeColor="text1"/>
-        <w:lang w:eastAsia="zh-CN"/>
-      </w:rPr>
-      <w:t>2</w:t>
+      <w:t>Version 0.0.01</w:t>
     </w:r>
   </w:p>
   <w:p>
@@ -6779,7 +6307,6 @@
         <w:vertAlign w:val="baseline"/>
         <w:position w:val="0"/>
         <w:sz w:val="20"/>
-        <w:sz w:val="20"/>
       </w:rPr>
     </w:lvl>
     <w:lvl w:ilvl="1">
@@ -6811,7 +6338,6 @@
         <w:vertAlign w:val="baseline"/>
         <w:position w:val="0"/>
         <w:sz w:val="20"/>
-        <w:sz w:val="20"/>
       </w:rPr>
     </w:lvl>
     <w:lvl w:ilvl="3">
@@ -6825,7 +6351,6 @@
       <w:rPr>
         <w:vertAlign w:val="baseline"/>
         <w:position w:val="0"/>
-        <w:sz w:val="20"/>
         <w:sz w:val="20"/>
       </w:rPr>
     </w:lvl>
@@ -6841,7 +6366,6 @@
         <w:vertAlign w:val="baseline"/>
         <w:position w:val="0"/>
         <w:sz w:val="20"/>
-        <w:sz w:val="20"/>
       </w:rPr>
     </w:lvl>
     <w:lvl w:ilvl="5">
@@ -6855,7 +6379,6 @@
       <w:rPr>
         <w:vertAlign w:val="baseline"/>
         <w:position w:val="0"/>
-        <w:sz w:val="20"/>
         <w:sz w:val="20"/>
       </w:rPr>
     </w:lvl>
@@ -6871,7 +6394,6 @@
         <w:vertAlign w:val="baseline"/>
         <w:position w:val="0"/>
         <w:sz w:val="20"/>
-        <w:sz w:val="20"/>
       </w:rPr>
     </w:lvl>
     <w:lvl w:ilvl="7">
@@ -6885,7 +6407,6 @@
       <w:rPr>
         <w:vertAlign w:val="baseline"/>
         <w:position w:val="0"/>
-        <w:sz w:val="20"/>
         <w:sz w:val="20"/>
       </w:rPr>
     </w:lvl>
@@ -6900,7 +6421,6 @@
       <w:rPr>
         <w:vertAlign w:val="baseline"/>
         <w:position w:val="0"/>
-        <w:sz w:val="20"/>
         <w:sz w:val="20"/>
       </w:rPr>
     </w:lvl>
@@ -7245,10 +6765,7 @@
       <w:lvlText w:val=""/>
       <w:lvlJc w:val="left"/>
       <w:pPr>
-        <w:tabs>
-          <w:tab w:val="num" w:pos="432"/>
-        </w:tabs>
-        <w:ind w:left="432" w:hanging="432"/>
+        <w:ind w:left="0" w:hanging="0"/>
       </w:pPr>
     </w:lvl>
     <w:lvl w:ilvl="1">
@@ -7258,10 +6775,7 @@
       <w:lvlText w:val=""/>
       <w:lvlJc w:val="left"/>
       <w:pPr>
-        <w:tabs>
-          <w:tab w:val="num" w:pos="576"/>
-        </w:tabs>
-        <w:ind w:left="576" w:hanging="576"/>
+        <w:ind w:left="0" w:hanging="0"/>
       </w:pPr>
     </w:lvl>
     <w:lvl w:ilvl="2">
@@ -7271,10 +6785,7 @@
       <w:lvlText w:val=""/>
       <w:lvlJc w:val="left"/>
       <w:pPr>
-        <w:tabs>
-          <w:tab w:val="num" w:pos="720"/>
-        </w:tabs>
-        <w:ind w:left="720" w:hanging="720"/>
+        <w:ind w:left="0" w:hanging="0"/>
       </w:pPr>
     </w:lvl>
     <w:lvl w:ilvl="3">
@@ -7284,10 +6795,7 @@
       <w:lvlText w:val=""/>
       <w:lvlJc w:val="left"/>
       <w:pPr>
-        <w:tabs>
-          <w:tab w:val="num" w:pos="864"/>
-        </w:tabs>
-        <w:ind w:left="864" w:hanging="864"/>
+        <w:ind w:left="0" w:hanging="0"/>
       </w:pPr>
     </w:lvl>
     <w:lvl w:ilvl="4">
@@ -7297,10 +6805,7 @@
       <w:lvlText w:val=""/>
       <w:lvlJc w:val="left"/>
       <w:pPr>
-        <w:tabs>
-          <w:tab w:val="num" w:pos="1008"/>
-        </w:tabs>
-        <w:ind w:left="1008" w:hanging="1008"/>
+        <w:ind w:left="0" w:hanging="0"/>
       </w:pPr>
     </w:lvl>
     <w:lvl w:ilvl="5">
@@ -7310,10 +6815,7 @@
       <w:lvlText w:val=""/>
       <w:lvlJc w:val="left"/>
       <w:pPr>
-        <w:tabs>
-          <w:tab w:val="num" w:pos="1152"/>
-        </w:tabs>
-        <w:ind w:left="1152" w:hanging="1152"/>
+        <w:ind w:left="0" w:hanging="0"/>
       </w:pPr>
     </w:lvl>
     <w:lvl w:ilvl="6">
@@ -7323,10 +6825,7 @@
       <w:lvlText w:val=""/>
       <w:lvlJc w:val="left"/>
       <w:pPr>
-        <w:tabs>
-          <w:tab w:val="num" w:pos="1296"/>
-        </w:tabs>
-        <w:ind w:left="1296" w:hanging="1296"/>
+        <w:ind w:left="0" w:hanging="0"/>
       </w:pPr>
     </w:lvl>
     <w:lvl w:ilvl="7">
@@ -7336,10 +6835,7 @@
       <w:lvlText w:val=""/>
       <w:lvlJc w:val="left"/>
       <w:pPr>
-        <w:tabs>
-          <w:tab w:val="num" w:pos="1440"/>
-        </w:tabs>
-        <w:ind w:left="1440" w:hanging="1440"/>
+        <w:ind w:left="0" w:hanging="0"/>
       </w:pPr>
     </w:lvl>
     <w:lvl w:ilvl="8">
@@ -7349,10 +6845,7 @@
       <w:lvlText w:val=""/>
       <w:lvlJc w:val="left"/>
       <w:pPr>
-        <w:tabs>
-          <w:tab w:val="num" w:pos="1584"/>
-        </w:tabs>
-        <w:ind w:left="1584" w:hanging="1584"/>
+        <w:ind w:left="0" w:hanging="0"/>
       </w:pPr>
     </w:lvl>
   </w:abstractNum>
@@ -8068,7 +7561,6 @@
     <w:rPr>
       <w:position w:val="0"/>
       <w:sz w:val="20"/>
-      <w:sz w:val="20"/>
       <w:vertAlign w:val="baseline"/>
     </w:rPr>
   </w:style>
@@ -8090,7 +7582,6 @@
     <w:rPr>
       <w:position w:val="0"/>
       <w:sz w:val="20"/>
-      <w:sz w:val="20"/>
       <w:vertAlign w:val="baseline"/>
     </w:rPr>
   </w:style>
@@ -8099,7 +7590,6 @@
     <w:qFormat/>
     <w:rPr>
       <w:position w:val="0"/>
-      <w:sz w:val="20"/>
       <w:sz w:val="20"/>
       <w:vertAlign w:val="baseline"/>
     </w:rPr>
@@ -8110,7 +7600,6 @@
     <w:rPr>
       <w:position w:val="0"/>
       <w:sz w:val="20"/>
-      <w:sz w:val="20"/>
       <w:vertAlign w:val="baseline"/>
     </w:rPr>
   </w:style>
@@ -8119,7 +7608,6 @@
     <w:qFormat/>
     <w:rPr>
       <w:position w:val="0"/>
-      <w:sz w:val="20"/>
       <w:sz w:val="20"/>
       <w:vertAlign w:val="baseline"/>
     </w:rPr>
@@ -8130,7 +7618,6 @@
     <w:rPr>
       <w:position w:val="0"/>
       <w:sz w:val="20"/>
-      <w:sz w:val="20"/>
       <w:vertAlign w:val="baseline"/>
     </w:rPr>
   </w:style>
@@ -8140,7 +7627,6 @@
     <w:rPr>
       <w:position w:val="0"/>
       <w:sz w:val="20"/>
-      <w:sz w:val="20"/>
       <w:vertAlign w:val="baseline"/>
     </w:rPr>
   </w:style>
@@ -8149,7 +7635,6 @@
     <w:qFormat/>
     <w:rPr>
       <w:position w:val="0"/>
-      <w:sz w:val="20"/>
       <w:sz w:val="20"/>
       <w:vertAlign w:val="baseline"/>
     </w:rPr>
@@ -8173,155 +7658,6 @@
     <w:qFormat/>
     <w:rPr/>
   </w:style>
-  <w:style w:type="character" w:styleId="ListLabel20">
-    <w:name w:val="ListLabel 20"/>
-    <w:qFormat/>
-    <w:rPr>
-      <w:rFonts w:eastAsia="Times New Roman"/>
-      <w:b/>
-    </w:rPr>
-  </w:style>
-  <w:style w:type="character" w:styleId="ListLabel21">
-    <w:name w:val="ListLabel 21"/>
-    <w:qFormat/>
-    <w:rPr>
-      <w:rFonts w:eastAsia="Times New Roman"/>
-    </w:rPr>
-  </w:style>
-  <w:style w:type="character" w:styleId="ListLabel22">
-    <w:name w:val="ListLabel 22"/>
-    <w:qFormat/>
-    <w:rPr>
-      <w:rFonts w:eastAsia="Times New Roman"/>
-    </w:rPr>
-  </w:style>
-  <w:style w:type="character" w:styleId="ListLabel23">
-    <w:name w:val="ListLabel 23"/>
-    <w:qFormat/>
-    <w:rPr>
-      <w:rFonts w:eastAsia="Times New Roman"/>
-    </w:rPr>
-  </w:style>
-  <w:style w:type="character" w:styleId="ListLabel24">
-    <w:name w:val="ListLabel 24"/>
-    <w:qFormat/>
-    <w:rPr>
-      <w:rFonts w:eastAsia="Times New Roman"/>
-    </w:rPr>
-  </w:style>
-  <w:style w:type="character" w:styleId="ListLabel25">
-    <w:name w:val="ListLabel 25"/>
-    <w:qFormat/>
-    <w:rPr>
-      <w:rFonts w:eastAsia="Times New Roman"/>
-    </w:rPr>
-  </w:style>
-  <w:style w:type="character" w:styleId="ListLabel26">
-    <w:name w:val="ListLabel 26"/>
-    <w:qFormat/>
-    <w:rPr>
-      <w:rFonts w:eastAsia="Times New Roman"/>
-    </w:rPr>
-  </w:style>
-  <w:style w:type="character" w:styleId="ListLabel27">
-    <w:name w:val="ListLabel 27"/>
-    <w:qFormat/>
-    <w:rPr>
-      <w:rFonts w:eastAsia="Times New Roman"/>
-    </w:rPr>
-  </w:style>
-  <w:style w:type="character" w:styleId="ListLabel28">
-    <w:name w:val="ListLabel 28"/>
-    <w:qFormat/>
-    <w:rPr>
-      <w:position w:val="0"/>
-      <w:sz w:val="20"/>
-      <w:sz w:val="20"/>
-      <w:vertAlign w:val="baseline"/>
-    </w:rPr>
-  </w:style>
-  <w:style w:type="character" w:styleId="ListLabel29">
-    <w:name w:val="ListLabel 29"/>
-    <w:qFormat/>
-    <w:rPr>
-      <w:rFonts w:ascii="Times New Roman" w:hAnsi="Times New Roman" w:eastAsia="Times New Roman" w:cs="Times New Roman"/>
-      <w:b/>
-      <w:position w:val="0"/>
-      <w:sz w:val="24"/>
-      <w:sz w:val="24"/>
-      <w:vertAlign w:val="baseline"/>
-    </w:rPr>
-  </w:style>
-  <w:style w:type="character" w:styleId="ListLabel30">
-    <w:name w:val="ListLabel 30"/>
-    <w:qFormat/>
-    <w:rPr>
-      <w:position w:val="0"/>
-      <w:sz w:val="20"/>
-      <w:sz w:val="20"/>
-      <w:vertAlign w:val="baseline"/>
-    </w:rPr>
-  </w:style>
-  <w:style w:type="character" w:styleId="ListLabel31">
-    <w:name w:val="ListLabel 31"/>
-    <w:qFormat/>
-    <w:rPr>
-      <w:position w:val="0"/>
-      <w:sz w:val="20"/>
-      <w:sz w:val="20"/>
-      <w:vertAlign w:val="baseline"/>
-    </w:rPr>
-  </w:style>
-  <w:style w:type="character" w:styleId="ListLabel32">
-    <w:name w:val="ListLabel 32"/>
-    <w:qFormat/>
-    <w:rPr>
-      <w:position w:val="0"/>
-      <w:sz w:val="20"/>
-      <w:sz w:val="20"/>
-      <w:vertAlign w:val="baseline"/>
-    </w:rPr>
-  </w:style>
-  <w:style w:type="character" w:styleId="ListLabel33">
-    <w:name w:val="ListLabel 33"/>
-    <w:qFormat/>
-    <w:rPr>
-      <w:position w:val="0"/>
-      <w:sz w:val="20"/>
-      <w:sz w:val="20"/>
-      <w:vertAlign w:val="baseline"/>
-    </w:rPr>
-  </w:style>
-  <w:style w:type="character" w:styleId="ListLabel34">
-    <w:name w:val="ListLabel 34"/>
-    <w:qFormat/>
-    <w:rPr>
-      <w:position w:val="0"/>
-      <w:sz w:val="20"/>
-      <w:sz w:val="20"/>
-      <w:vertAlign w:val="baseline"/>
-    </w:rPr>
-  </w:style>
-  <w:style w:type="character" w:styleId="ListLabel35">
-    <w:name w:val="ListLabel 35"/>
-    <w:qFormat/>
-    <w:rPr>
-      <w:position w:val="0"/>
-      <w:sz w:val="20"/>
-      <w:sz w:val="20"/>
-      <w:vertAlign w:val="baseline"/>
-    </w:rPr>
-  </w:style>
-  <w:style w:type="character" w:styleId="ListLabel36">
-    <w:name w:val="ListLabel 36"/>
-    <w:qFormat/>
-    <w:rPr>
-      <w:position w:val="0"/>
-      <w:sz w:val="20"/>
-      <w:sz w:val="20"/>
-      <w:vertAlign w:val="baseline"/>
-    </w:rPr>
-  </w:style>
   <w:style w:type="paragraph" w:styleId="Heading">
     <w:name w:val="Heading"/>
     <w:basedOn w:val="Normal"/>
@@ -8332,7 +7668,7 @@
       <w:spacing w:before="240" w:after="120"/>
     </w:pPr>
     <w:rPr>
-      <w:rFonts w:ascii="Liberation Sans" w:hAnsi="Liberation Sans" w:eastAsia="Noto Sans CJK SC Regular" w:cs="FreeSans"/>
+      <w:rFonts w:ascii="Liberation Sans" w:hAnsi="Liberation Sans" w:eastAsia="AR PL SungtiL GB" w:cs="FreeSans"/>
       <w:sz w:val="28"/>
       <w:szCs w:val="28"/>
     </w:rPr>

</xml_diff>